<commit_message>
Final de la practica
</commit_message>
<xml_diff>
--- a/Apuntes de la materia/Apuntes de programación web.docx
+++ b/Apuntes de la materia/Apuntes de programación web.docx
@@ -4762,6 +4762,438 @@
         </w:rPr>
         <w:t xml:space="preserve"> a todos los títulos de ese tipo. </w:t>
       </w:r>
+    </w:p>
+    <w:p>
+      <w:pPr>
+        <w:rPr>
+          <w:rFonts w:ascii="Arial" w:hAnsi="Arial" w:cs="Arial"/>
+          <w:sz w:val="24"/>
+        </w:rPr>
+      </w:pPr>
+      <w:r>
+        <w:rPr>
+          <w:rFonts w:ascii="Arial" w:hAnsi="Arial" w:cs="Arial"/>
+          <w:sz w:val="24"/>
+        </w:rPr>
+        <w:t xml:space="preserve">Fr: fracción. Dividimos la plantilla en fracciones. </w:t>
+      </w:r>
+    </w:p>
+    <w:p>
+      <w:pPr>
+        <w:rPr>
+          <w:rFonts w:ascii="Arial" w:hAnsi="Arial" w:cs="Arial"/>
+          <w:sz w:val="24"/>
+        </w:rPr>
+      </w:pPr>
+      <w:proofErr w:type="spellStart"/>
+      <w:r>
+        <w:rPr>
+          <w:rFonts w:ascii="Arial" w:hAnsi="Arial" w:cs="Arial"/>
+          <w:sz w:val="24"/>
+        </w:rPr>
+        <w:t>Css</w:t>
+      </w:r>
+      <w:proofErr w:type="spellEnd"/>
+      <w:r>
+        <w:rPr>
+          <w:rFonts w:ascii="Arial" w:hAnsi="Arial" w:cs="Arial"/>
+          <w:sz w:val="24"/>
+        </w:rPr>
+        <w:t xml:space="preserve"> </w:t>
+      </w:r>
+      <w:proofErr w:type="spellStart"/>
+      <w:r>
+        <w:rPr>
+          <w:rFonts w:ascii="Arial" w:hAnsi="Arial" w:cs="Arial"/>
+          <w:sz w:val="24"/>
+        </w:rPr>
+        <w:t>grid</w:t>
+      </w:r>
+      <w:proofErr w:type="spellEnd"/>
+      <w:r>
+        <w:rPr>
+          <w:rFonts w:ascii="Arial" w:hAnsi="Arial" w:cs="Arial"/>
+          <w:sz w:val="24"/>
+        </w:rPr>
+        <w:t xml:space="preserve">: alternativa técnica para acomodar elementos en una plantilla. </w:t>
+      </w:r>
+    </w:p>
+    <w:p>
+      <w:pPr>
+        <w:rPr>
+          <w:rFonts w:ascii="Arial" w:hAnsi="Arial" w:cs="Arial"/>
+          <w:sz w:val="24"/>
+        </w:rPr>
+      </w:pPr>
+      <w:r>
+        <w:rPr>
+          <w:rFonts w:ascii="Arial" w:hAnsi="Arial" w:cs="Arial"/>
+          <w:noProof/>
+          <w:sz w:val="24"/>
+          <w:lang w:eastAsia="es-MX"/>
+        </w:rPr>
+        <w:drawing>
+          <wp:anchor distT="0" distB="0" distL="114300" distR="114300" simplePos="0" relativeHeight="251661312" behindDoc="1" locked="0" layoutInCell="1" allowOverlap="1">
+            <wp:simplePos x="0" y="0"/>
+            <wp:positionH relativeFrom="column">
+              <wp:posOffset>-3810</wp:posOffset>
+            </wp:positionH>
+            <wp:positionV relativeFrom="paragraph">
+              <wp:posOffset>-1270</wp:posOffset>
+            </wp:positionV>
+            <wp:extent cx="5610225" cy="1114425"/>
+            <wp:effectExtent l="0" t="0" r="9525" b="9525"/>
+            <wp:wrapTight wrapText="bothSides">
+              <wp:wrapPolygon edited="0">
+                <wp:start x="0" y="0"/>
+                <wp:lineTo x="0" y="21415"/>
+                <wp:lineTo x="21563" y="21415"/>
+                <wp:lineTo x="21563" y="0"/>
+                <wp:lineTo x="0" y="0"/>
+              </wp:wrapPolygon>
+            </wp:wrapTight>
+            <wp:docPr id="6" name="Imagen 6"/>
+            <wp:cNvGraphicFramePr>
+              <a:graphicFrameLocks xmlns:a="http://schemas.openxmlformats.org/drawingml/2006/main" noChangeAspect="1"/>
+            </wp:cNvGraphicFramePr>
+            <a:graphic xmlns:a="http://schemas.openxmlformats.org/drawingml/2006/main">
+              <a:graphicData uri="http://schemas.openxmlformats.org/drawingml/2006/picture">
+                <pic:pic xmlns:pic="http://schemas.openxmlformats.org/drawingml/2006/picture">
+                  <pic:nvPicPr>
+                    <pic:cNvPr id="0" name="Picture 1"/>
+                    <pic:cNvPicPr>
+                      <a:picLocks noChangeAspect="1" noChangeArrowheads="1"/>
+                    </pic:cNvPicPr>
+                  </pic:nvPicPr>
+                  <pic:blipFill>
+                    <a:blip r:embed="rId10">
+                      <a:extLst>
+                        <a:ext uri="{28A0092B-C50C-407E-A947-70E740481C1C}">
+                          <a14:useLocalDpi xmlns:a14="http://schemas.microsoft.com/office/drawing/2010/main" val="0"/>
+                        </a:ext>
+                      </a:extLst>
+                    </a:blip>
+                    <a:srcRect/>
+                    <a:stretch>
+                      <a:fillRect/>
+                    </a:stretch>
+                  </pic:blipFill>
+                  <pic:spPr bwMode="auto">
+                    <a:xfrm>
+                      <a:off x="0" y="0"/>
+                      <a:ext cx="5610225" cy="1114425"/>
+                    </a:xfrm>
+                    <a:prstGeom prst="rect">
+                      <a:avLst/>
+                    </a:prstGeom>
+                    <a:noFill/>
+                    <a:ln>
+                      <a:noFill/>
+                    </a:ln>
+                  </pic:spPr>
+                </pic:pic>
+              </a:graphicData>
+            </a:graphic>
+            <wp14:sizeRelH relativeFrom="page">
+              <wp14:pctWidth>0</wp14:pctWidth>
+            </wp14:sizeRelH>
+            <wp14:sizeRelV relativeFrom="page">
+              <wp14:pctHeight>0</wp14:pctHeight>
+            </wp14:sizeRelV>
+          </wp:anchor>
+        </w:drawing>
+      </w:r>
+    </w:p>
+    <w:p>
+      <w:pPr>
+        <w:rPr>
+          <w:rFonts w:ascii="Arial" w:hAnsi="Arial" w:cs="Arial"/>
+          <w:sz w:val="24"/>
+        </w:rPr>
+      </w:pPr>
+      <w:r>
+        <w:rPr>
+          <w:rFonts w:ascii="Arial" w:hAnsi="Arial" w:cs="Arial"/>
+          <w:sz w:val="24"/>
+        </w:rPr>
+        <w:t xml:space="preserve"> </w:t>
+      </w:r>
+      <w:proofErr w:type="spellStart"/>
+      <w:r>
+        <w:rPr>
+          <w:rFonts w:ascii="Arial" w:hAnsi="Arial" w:cs="Arial"/>
+          <w:sz w:val="24"/>
+        </w:rPr>
+        <w:t>Space-evenly</w:t>
+      </w:r>
+      <w:proofErr w:type="spellEnd"/>
+      <w:r>
+        <w:rPr>
+          <w:rFonts w:ascii="Arial" w:hAnsi="Arial" w:cs="Arial"/>
+          <w:sz w:val="24"/>
+        </w:rPr>
+        <w:t xml:space="preserve">: espacio equivalente. </w:t>
+      </w:r>
+    </w:p>
+    <w:p>
+      <w:pPr>
+        <w:rPr>
+          <w:rFonts w:ascii="Arial" w:hAnsi="Arial" w:cs="Arial"/>
+          <w:sz w:val="24"/>
+        </w:rPr>
+      </w:pPr>
+      <w:r>
+        <w:rPr>
+          <w:rFonts w:ascii="Arial" w:hAnsi="Arial" w:cs="Arial"/>
+          <w:noProof/>
+          <w:sz w:val="24"/>
+          <w:lang w:eastAsia="es-MX"/>
+        </w:rPr>
+        <w:drawing>
+          <wp:inline distT="0" distB="0" distL="0" distR="0">
+            <wp:extent cx="1685925" cy="581025"/>
+            <wp:effectExtent l="0" t="0" r="9525" b="9525"/>
+            <wp:docPr id="7" name="Imagen 7"/>
+            <wp:cNvGraphicFramePr>
+              <a:graphicFrameLocks xmlns:a="http://schemas.openxmlformats.org/drawingml/2006/main" noChangeAspect="1"/>
+            </wp:cNvGraphicFramePr>
+            <a:graphic xmlns:a="http://schemas.openxmlformats.org/drawingml/2006/main">
+              <a:graphicData uri="http://schemas.openxmlformats.org/drawingml/2006/picture">
+                <pic:pic xmlns:pic="http://schemas.openxmlformats.org/drawingml/2006/picture">
+                  <pic:nvPicPr>
+                    <pic:cNvPr id="0" name="Picture 2"/>
+                    <pic:cNvPicPr>
+                      <a:picLocks noChangeAspect="1" noChangeArrowheads="1"/>
+                    </pic:cNvPicPr>
+                  </pic:nvPicPr>
+                  <pic:blipFill>
+                    <a:blip r:embed="rId11">
+                      <a:extLst>
+                        <a:ext uri="{28A0092B-C50C-407E-A947-70E740481C1C}">
+                          <a14:useLocalDpi xmlns:a14="http://schemas.microsoft.com/office/drawing/2010/main" val="0"/>
+                        </a:ext>
+                      </a:extLst>
+                    </a:blip>
+                    <a:srcRect/>
+                    <a:stretch>
+                      <a:fillRect/>
+                    </a:stretch>
+                  </pic:blipFill>
+                  <pic:spPr bwMode="auto">
+                    <a:xfrm>
+                      <a:off x="0" y="0"/>
+                      <a:ext cx="1685925" cy="581025"/>
+                    </a:xfrm>
+                    <a:prstGeom prst="rect">
+                      <a:avLst/>
+                    </a:prstGeom>
+                    <a:noFill/>
+                    <a:ln>
+                      <a:noFill/>
+                    </a:ln>
+                  </pic:spPr>
+                </pic:pic>
+              </a:graphicData>
+            </a:graphic>
+          </wp:inline>
+        </w:drawing>
+      </w:r>
+      <w:r>
+        <w:rPr>
+          <w:rFonts w:ascii="Arial" w:hAnsi="Arial" w:cs="Arial"/>
+          <w:sz w:val="24"/>
+        </w:rPr>
+        <w:t xml:space="preserve"> </w:t>
+      </w:r>
+      <w:proofErr w:type="gramStart"/>
+      <w:r>
+        <w:rPr>
+          <w:rFonts w:ascii="Arial" w:hAnsi="Arial" w:cs="Arial"/>
+          <w:sz w:val="24"/>
+        </w:rPr>
+        <w:t>quitar</w:t>
+      </w:r>
+      <w:proofErr w:type="gramEnd"/>
+      <w:r>
+        <w:rPr>
+          <w:rFonts w:ascii="Arial" w:hAnsi="Arial" w:cs="Arial"/>
+          <w:sz w:val="24"/>
+        </w:rPr>
+        <w:t xml:space="preserve"> los bordes blancos predeterminados a un formulario</w:t>
+      </w:r>
+    </w:p>
+    <w:p>
+      <w:pPr>
+        <w:rPr>
+          <w:rFonts w:ascii="Arial" w:hAnsi="Arial" w:cs="Arial"/>
+          <w:sz w:val="24"/>
+        </w:rPr>
+      </w:pPr>
+      <w:r>
+        <w:rPr>
+          <w:rFonts w:ascii="Arial" w:hAnsi="Arial" w:cs="Arial"/>
+          <w:sz w:val="24"/>
+        </w:rPr>
+        <w:t>Cognado: palabras que suenan similar en diferentes idiomas</w:t>
+      </w:r>
+    </w:p>
+    <w:p>
+      <w:pPr>
+        <w:rPr>
+          <w:rFonts w:ascii="Arial" w:hAnsi="Arial" w:cs="Arial"/>
+          <w:sz w:val="24"/>
+        </w:rPr>
+      </w:pPr>
+      <w:r>
+        <w:rPr>
+          <w:rFonts w:ascii="Arial" w:hAnsi="Arial" w:cs="Arial"/>
+          <w:sz w:val="24"/>
+        </w:rPr>
+        <w:t xml:space="preserve">Las mayúsculas se hacen con </w:t>
+      </w:r>
+      <w:proofErr w:type="spellStart"/>
+      <w:r>
+        <w:rPr>
+          <w:rFonts w:ascii="Arial" w:hAnsi="Arial" w:cs="Arial"/>
+          <w:sz w:val="24"/>
+        </w:rPr>
+        <w:t>text-transform</w:t>
+      </w:r>
+      <w:proofErr w:type="spellEnd"/>
+      <w:r>
+        <w:rPr>
+          <w:rFonts w:ascii="Arial" w:hAnsi="Arial" w:cs="Arial"/>
+          <w:sz w:val="24"/>
+        </w:rPr>
+        <w:t xml:space="preserve">: </w:t>
+      </w:r>
+      <w:proofErr w:type="spellStart"/>
+      <w:r>
+        <w:rPr>
+          <w:rFonts w:ascii="Arial" w:hAnsi="Arial" w:cs="Arial"/>
+          <w:sz w:val="24"/>
+        </w:rPr>
+        <w:t>uppercase</w:t>
+      </w:r>
+      <w:proofErr w:type="spellEnd"/>
+      <w:r>
+        <w:rPr>
+          <w:rFonts w:ascii="Arial" w:hAnsi="Arial" w:cs="Arial"/>
+          <w:sz w:val="24"/>
+        </w:rPr>
+        <w:t>;</w:t>
+      </w:r>
+    </w:p>
+    <w:p>
+      <w:pPr>
+        <w:rPr>
+          <w:rFonts w:ascii="Arial" w:hAnsi="Arial" w:cs="Arial"/>
+          <w:sz w:val="24"/>
+        </w:rPr>
+      </w:pPr>
+      <w:r>
+        <w:rPr>
+          <w:rFonts w:ascii="Arial" w:hAnsi="Arial" w:cs="Arial"/>
+          <w:sz w:val="24"/>
+        </w:rPr>
+        <w:t>Font-</w:t>
+      </w:r>
+      <w:proofErr w:type="spellStart"/>
+      <w:r>
+        <w:rPr>
+          <w:rFonts w:ascii="Arial" w:hAnsi="Arial" w:cs="Arial"/>
+          <w:sz w:val="24"/>
+        </w:rPr>
+        <w:t>weight</w:t>
+      </w:r>
+      <w:proofErr w:type="spellEnd"/>
+      <w:r>
+        <w:rPr>
+          <w:rFonts w:ascii="Arial" w:hAnsi="Arial" w:cs="Arial"/>
+          <w:sz w:val="24"/>
+        </w:rPr>
+        <w:t xml:space="preserve">: </w:t>
+      </w:r>
+      <w:proofErr w:type="spellStart"/>
+      <w:r>
+        <w:rPr>
+          <w:rFonts w:ascii="Arial" w:hAnsi="Arial" w:cs="Arial"/>
+          <w:sz w:val="24"/>
+        </w:rPr>
+        <w:t>bold</w:t>
+      </w:r>
+      <w:proofErr w:type="spellEnd"/>
+      <w:r>
+        <w:rPr>
+          <w:rFonts w:ascii="Arial" w:hAnsi="Arial" w:cs="Arial"/>
+          <w:sz w:val="24"/>
+        </w:rPr>
+        <w:t>;     negritas</w:t>
+      </w:r>
+    </w:p>
+    <w:p>
+      <w:pPr>
+        <w:rPr>
+          <w:rFonts w:ascii="Arial" w:hAnsi="Arial" w:cs="Arial"/>
+          <w:sz w:val="24"/>
+        </w:rPr>
+      </w:pPr>
+      <w:r>
+        <w:rPr>
+          <w:rFonts w:ascii="Arial" w:hAnsi="Arial" w:cs="Arial"/>
+          <w:noProof/>
+          <w:sz w:val="24"/>
+          <w:lang w:eastAsia="es-MX"/>
+        </w:rPr>
+        <w:drawing>
+          <wp:inline distT="0" distB="0" distL="0" distR="0">
+            <wp:extent cx="4810125" cy="1162050"/>
+            <wp:effectExtent l="0" t="0" r="9525" b="0"/>
+            <wp:docPr id="8" name="Imagen 8"/>
+            <wp:cNvGraphicFramePr>
+              <a:graphicFrameLocks xmlns:a="http://schemas.openxmlformats.org/drawingml/2006/main" noChangeAspect="1"/>
+            </wp:cNvGraphicFramePr>
+            <a:graphic xmlns:a="http://schemas.openxmlformats.org/drawingml/2006/main">
+              <a:graphicData uri="http://schemas.openxmlformats.org/drawingml/2006/picture">
+                <pic:pic xmlns:pic="http://schemas.openxmlformats.org/drawingml/2006/picture">
+                  <pic:nvPicPr>
+                    <pic:cNvPr id="0" name="Picture 3"/>
+                    <pic:cNvPicPr>
+                      <a:picLocks noChangeAspect="1" noChangeArrowheads="1"/>
+                    </pic:cNvPicPr>
+                  </pic:nvPicPr>
+                  <pic:blipFill>
+                    <a:blip r:embed="rId12">
+                      <a:extLst>
+                        <a:ext uri="{28A0092B-C50C-407E-A947-70E740481C1C}">
+                          <a14:useLocalDpi xmlns:a14="http://schemas.microsoft.com/office/drawing/2010/main" val="0"/>
+                        </a:ext>
+                      </a:extLst>
+                    </a:blip>
+                    <a:srcRect/>
+                    <a:stretch>
+                      <a:fillRect/>
+                    </a:stretch>
+                  </pic:blipFill>
+                  <pic:spPr bwMode="auto">
+                    <a:xfrm>
+                      <a:off x="0" y="0"/>
+                      <a:ext cx="4810125" cy="1162050"/>
+                    </a:xfrm>
+                    <a:prstGeom prst="rect">
+                      <a:avLst/>
+                    </a:prstGeom>
+                    <a:noFill/>
+                    <a:ln>
+                      <a:noFill/>
+                    </a:ln>
+                  </pic:spPr>
+                </pic:pic>
+              </a:graphicData>
+            </a:graphic>
+          </wp:inline>
+        </w:drawing>
+      </w:r>
       <w:bookmarkStart w:id="0" w:name="_GoBack"/>
       <w:bookmarkEnd w:id="0"/>
     </w:p>
@@ -4772,13 +5204,6 @@
           <w:sz w:val="24"/>
         </w:rPr>
       </w:pPr>
-      <w:r>
-        <w:rPr>
-          <w:rFonts w:ascii="Arial" w:hAnsi="Arial" w:cs="Arial"/>
-          <w:sz w:val="24"/>
-        </w:rPr>
-        <w:t xml:space="preserve"> </w:t>
-      </w:r>
     </w:p>
     <w:sectPr>
       <w:pgSz w:w="12240" w:h="15840"/>

</xml_diff>